<commit_message>
Create .bat file and alter MReuther_ReplicationFirstSteps
</commit_message>
<xml_diff>
--- a/Assignment Pages and Write Ups/MReuther_ReplicationFirstSteps.docx
+++ b/Assignment Pages and Write Ups/MReuther_ReplicationFirstSteps.docx
@@ -806,8 +806,828 @@
           <w:szCs w:val="24"/>
         </w:rPr>
       </w:pPr>
+      <w:r>
+        <w:rPr>
+          <w:rFonts w:ascii="Times New Roman" w:hAnsi="Times New Roman" w:cs="Times New Roman"/>
+          <w:sz w:val="24"/>
+          <w:szCs w:val="24"/>
+        </w:rPr>
+        <w:tab/>
+      </w:r>
+    </w:p>
+    <w:p>
+      <w:pPr>
+        <w:spacing w:after="0"/>
+        <w:rPr>
+          <w:rFonts w:ascii="Times New Roman" w:hAnsi="Times New Roman" w:cs="Times New Roman"/>
+          <w:sz w:val="24"/>
+          <w:szCs w:val="24"/>
+          <w:u w:val="single"/>
+        </w:rPr>
+      </w:pPr>
+      <w:r>
+        <w:rPr>
+          <w:rFonts w:ascii="Times New Roman" w:hAnsi="Times New Roman" w:cs="Times New Roman"/>
+          <w:sz w:val="24"/>
+          <w:szCs w:val="24"/>
+        </w:rPr>
+        <w:tab/>
+      </w:r>
+      <w:r>
+        <w:rPr>
+          <w:rFonts w:ascii="Times New Roman" w:hAnsi="Times New Roman" w:cs="Times New Roman"/>
+          <w:sz w:val="24"/>
+          <w:szCs w:val="24"/>
+          <w:u w:val="single"/>
+        </w:rPr>
+        <w:t xml:space="preserve">A – Describe the </w:t>
+      </w:r>
+      <w:r>
+        <w:rPr>
+          <w:rFonts w:ascii="Times New Roman" w:hAnsi="Times New Roman" w:cs="Times New Roman"/>
+          <w:sz w:val="24"/>
+          <w:szCs w:val="24"/>
+          <w:u w:val="single"/>
+        </w:rPr>
+        <w:t>d</w:t>
+      </w:r>
+      <w:r>
+        <w:rPr>
+          <w:rFonts w:ascii="Times New Roman" w:hAnsi="Times New Roman" w:cs="Times New Roman"/>
+          <w:sz w:val="24"/>
+          <w:szCs w:val="24"/>
+          <w:u w:val="single"/>
+        </w:rPr>
+        <w:t xml:space="preserve">irectory system </w:t>
+      </w:r>
+    </w:p>
+    <w:p>
+      <w:pPr>
+        <w:spacing w:after="0"/>
+        <w:rPr>
+          <w:rFonts w:ascii="Times New Roman" w:hAnsi="Times New Roman" w:cs="Times New Roman"/>
+          <w:sz w:val="24"/>
+          <w:szCs w:val="24"/>
+          <w:u w:val="single"/>
+        </w:rPr>
+      </w:pPr>
+    </w:p>
+    <w:p>
+      <w:pPr>
+        <w:spacing w:after="0"/>
+        <w:rPr>
+          <w:rFonts w:ascii="Times New Roman" w:hAnsi="Times New Roman" w:cs="Times New Roman"/>
+          <w:sz w:val="24"/>
+          <w:szCs w:val="24"/>
+        </w:rPr>
+      </w:pPr>
+      <w:r>
+        <w:rPr>
+          <w:rFonts w:ascii="Times New Roman" w:hAnsi="Times New Roman" w:cs="Times New Roman"/>
+          <w:sz w:val="24"/>
+          <w:szCs w:val="24"/>
+        </w:rPr>
+        <w:tab/>
+        <w:t xml:space="preserve">The image below shows the overall directory system. I created separate folders for the analysis portion, </w:t>
+      </w:r>
+      <w:r>
+        <w:rPr>
+          <w:rFonts w:ascii="Times New Roman" w:hAnsi="Times New Roman" w:cs="Times New Roman"/>
+          <w:sz w:val="24"/>
+          <w:szCs w:val="24"/>
+        </w:rPr>
+        <w:t xml:space="preserve">the </w:t>
+      </w:r>
+      <w:r>
+        <w:rPr>
+          <w:rFonts w:ascii="Times New Roman" w:hAnsi="Times New Roman" w:cs="Times New Roman"/>
+          <w:sz w:val="24"/>
+          <w:szCs w:val="24"/>
+        </w:rPr>
+        <w:t>articles</w:t>
+      </w:r>
+      <w:r>
+        <w:rPr>
+          <w:rFonts w:ascii="Times New Roman" w:hAnsi="Times New Roman" w:cs="Times New Roman"/>
+          <w:sz w:val="24"/>
+          <w:szCs w:val="24"/>
+        </w:rPr>
+        <w:t xml:space="preserve"> and readings</w:t>
+      </w:r>
+      <w:r>
+        <w:rPr>
+          <w:rFonts w:ascii="Times New Roman" w:hAnsi="Times New Roman" w:cs="Times New Roman"/>
+          <w:sz w:val="24"/>
+          <w:szCs w:val="24"/>
+        </w:rPr>
+        <w:t xml:space="preserve">, </w:t>
+      </w:r>
+      <w:r>
+        <w:rPr>
+          <w:rFonts w:ascii="Times New Roman" w:hAnsi="Times New Roman" w:cs="Times New Roman"/>
+          <w:sz w:val="24"/>
+          <w:szCs w:val="24"/>
+        </w:rPr>
+        <w:t xml:space="preserve">the </w:t>
+      </w:r>
+      <w:r>
+        <w:rPr>
+          <w:rFonts w:ascii="Times New Roman" w:hAnsi="Times New Roman" w:cs="Times New Roman"/>
+          <w:sz w:val="24"/>
+          <w:szCs w:val="24"/>
+        </w:rPr>
+        <w:t xml:space="preserve">assignment pages/write ups, cleaning data, and the raw data. </w:t>
+      </w:r>
+    </w:p>
+    <w:p>
+      <w:pPr>
+        <w:spacing w:after="0"/>
+        <w:rPr>
+          <w:rFonts w:ascii="Times New Roman" w:hAnsi="Times New Roman" w:cs="Times New Roman"/>
+          <w:sz w:val="24"/>
+          <w:szCs w:val="24"/>
+        </w:rPr>
+      </w:pPr>
+      <w:r>
+        <w:rPr>
+          <w:rFonts w:ascii="Times New Roman" w:hAnsi="Times New Roman" w:cs="Times New Roman"/>
+          <w:sz w:val="24"/>
+          <w:szCs w:val="24"/>
+        </w:rPr>
+        <w:tab/>
+      </w:r>
+      <w:r>
+        <w:rPr>
+          <w:rFonts w:ascii="Times New Roman" w:hAnsi="Times New Roman" w:cs="Times New Roman"/>
+          <w:noProof/>
+          <w:sz w:val="24"/>
+          <w:szCs w:val="24"/>
+        </w:rPr>
+        <w:drawing>
+          <wp:anchor distT="0" distB="0" distL="114300" distR="114300" simplePos="0" relativeHeight="251658240" behindDoc="0" locked="0" layoutInCell="1" allowOverlap="1" wp14:anchorId="1F835E70">
+            <wp:simplePos x="0" y="0"/>
+            <wp:positionH relativeFrom="column">
+              <wp:posOffset>457200</wp:posOffset>
+            </wp:positionH>
+            <wp:positionV relativeFrom="paragraph">
+              <wp:posOffset>-635</wp:posOffset>
+            </wp:positionV>
+            <wp:extent cx="4605655" cy="2559685"/>
+            <wp:effectExtent l="0" t="0" r="4445" b="0"/>
+            <wp:wrapSquare wrapText="bothSides"/>
+            <wp:docPr id="1" name="Picture 1"/>
+            <wp:cNvGraphicFramePr>
+              <a:graphicFrameLocks xmlns:a="http://schemas.openxmlformats.org/drawingml/2006/main" noChangeAspect="1"/>
+            </wp:cNvGraphicFramePr>
+            <a:graphic xmlns:a="http://schemas.openxmlformats.org/drawingml/2006/main">
+              <a:graphicData uri="http://schemas.openxmlformats.org/drawingml/2006/picture">
+                <pic:pic xmlns:pic="http://schemas.openxmlformats.org/drawingml/2006/picture">
+                  <pic:nvPicPr>
+                    <pic:cNvPr id="1" name=""/>
+                    <pic:cNvPicPr/>
+                  </pic:nvPicPr>
+                  <pic:blipFill>
+                    <a:blip r:embed="rId4" cstate="print">
+                      <a:extLst>
+                        <a:ext uri="{28A0092B-C50C-407E-A947-70E740481C1C}">
+                          <a14:useLocalDpi xmlns:a14="http://schemas.microsoft.com/office/drawing/2010/main" val="0"/>
+                        </a:ext>
+                      </a:extLst>
+                    </a:blip>
+                    <a:stretch>
+                      <a:fillRect/>
+                    </a:stretch>
+                  </pic:blipFill>
+                  <pic:spPr>
+                    <a:xfrm>
+                      <a:off x="0" y="0"/>
+                      <a:ext cx="4605655" cy="2559685"/>
+                    </a:xfrm>
+                    <a:prstGeom prst="rect">
+                      <a:avLst/>
+                    </a:prstGeom>
+                  </pic:spPr>
+                </pic:pic>
+              </a:graphicData>
+            </a:graphic>
+          </wp:anchor>
+        </w:drawing>
+      </w:r>
+    </w:p>
+    <w:p>
+      <w:pPr>
+        <w:spacing w:after="0"/>
+        <w:rPr>
+          <w:rFonts w:ascii="Times New Roman" w:hAnsi="Times New Roman" w:cs="Times New Roman"/>
+          <w:sz w:val="24"/>
+          <w:szCs w:val="24"/>
+        </w:rPr>
+      </w:pPr>
+    </w:p>
+    <w:p>
+      <w:pPr>
+        <w:spacing w:after="0"/>
+        <w:rPr>
+          <w:rFonts w:ascii="Times New Roman" w:hAnsi="Times New Roman" w:cs="Times New Roman"/>
+          <w:sz w:val="24"/>
+          <w:szCs w:val="24"/>
+        </w:rPr>
+      </w:pPr>
+    </w:p>
+    <w:p>
+      <w:pPr>
+        <w:spacing w:after="0"/>
+        <w:rPr>
+          <w:rFonts w:ascii="Times New Roman" w:hAnsi="Times New Roman" w:cs="Times New Roman"/>
+          <w:sz w:val="24"/>
+          <w:szCs w:val="24"/>
+        </w:rPr>
+      </w:pPr>
+    </w:p>
+    <w:p>
+      <w:pPr>
+        <w:spacing w:after="0"/>
+        <w:rPr>
+          <w:rFonts w:ascii="Times New Roman" w:hAnsi="Times New Roman" w:cs="Times New Roman"/>
+          <w:sz w:val="24"/>
+          <w:szCs w:val="24"/>
+        </w:rPr>
+      </w:pPr>
+    </w:p>
+    <w:p>
+      <w:pPr>
+        <w:spacing w:after="0"/>
+        <w:rPr>
+          <w:rFonts w:ascii="Times New Roman" w:hAnsi="Times New Roman" w:cs="Times New Roman"/>
+          <w:sz w:val="24"/>
+          <w:szCs w:val="24"/>
+        </w:rPr>
+      </w:pPr>
+    </w:p>
+    <w:p>
+      <w:pPr>
+        <w:spacing w:after="0"/>
+        <w:rPr>
+          <w:rFonts w:ascii="Times New Roman" w:hAnsi="Times New Roman" w:cs="Times New Roman"/>
+          <w:sz w:val="24"/>
+          <w:szCs w:val="24"/>
+        </w:rPr>
+      </w:pPr>
+    </w:p>
+    <w:p>
+      <w:pPr>
+        <w:spacing w:after="0"/>
+        <w:rPr>
+          <w:rFonts w:ascii="Times New Roman" w:hAnsi="Times New Roman" w:cs="Times New Roman"/>
+          <w:sz w:val="24"/>
+          <w:szCs w:val="24"/>
+        </w:rPr>
+      </w:pPr>
+    </w:p>
+    <w:p>
+      <w:pPr>
+        <w:spacing w:after="0"/>
+        <w:rPr>
+          <w:rFonts w:ascii="Times New Roman" w:hAnsi="Times New Roman" w:cs="Times New Roman"/>
+          <w:sz w:val="24"/>
+          <w:szCs w:val="24"/>
+        </w:rPr>
+      </w:pPr>
+    </w:p>
+    <w:p>
+      <w:pPr>
+        <w:spacing w:after="0"/>
+        <w:rPr>
+          <w:rFonts w:ascii="Times New Roman" w:hAnsi="Times New Roman" w:cs="Times New Roman"/>
+          <w:sz w:val="24"/>
+          <w:szCs w:val="24"/>
+        </w:rPr>
+      </w:pPr>
+    </w:p>
+    <w:p>
+      <w:pPr>
+        <w:spacing w:after="0"/>
+        <w:rPr>
+          <w:rFonts w:ascii="Times New Roman" w:hAnsi="Times New Roman" w:cs="Times New Roman"/>
+          <w:sz w:val="24"/>
+          <w:szCs w:val="24"/>
+        </w:rPr>
+      </w:pPr>
+    </w:p>
+    <w:p>
+      <w:pPr>
+        <w:spacing w:after="0"/>
+        <w:rPr>
+          <w:rFonts w:ascii="Times New Roman" w:hAnsi="Times New Roman" w:cs="Times New Roman"/>
+          <w:sz w:val="24"/>
+          <w:szCs w:val="24"/>
+        </w:rPr>
+      </w:pPr>
+    </w:p>
+    <w:p>
+      <w:pPr>
+        <w:spacing w:after="0"/>
+        <w:rPr>
+          <w:rFonts w:ascii="Times New Roman" w:hAnsi="Times New Roman" w:cs="Times New Roman"/>
+          <w:sz w:val="24"/>
+          <w:szCs w:val="24"/>
+        </w:rPr>
+      </w:pPr>
+    </w:p>
+    <w:p>
+      <w:pPr>
+        <w:spacing w:after="0"/>
+        <w:rPr>
+          <w:rFonts w:ascii="Times New Roman" w:hAnsi="Times New Roman" w:cs="Times New Roman"/>
+          <w:sz w:val="24"/>
+          <w:szCs w:val="24"/>
+        </w:rPr>
+      </w:pPr>
+    </w:p>
+    <w:p>
+      <w:pPr>
+        <w:spacing w:after="0"/>
+        <w:rPr>
+          <w:rFonts w:ascii="Times New Roman" w:hAnsi="Times New Roman" w:cs="Times New Roman"/>
+          <w:sz w:val="24"/>
+          <w:szCs w:val="24"/>
+        </w:rPr>
+      </w:pPr>
+      <w:r>
+        <w:rPr>
+          <w:rFonts w:ascii="Times New Roman" w:hAnsi="Times New Roman" w:cs="Times New Roman"/>
+          <w:sz w:val="24"/>
+          <w:szCs w:val="24"/>
+        </w:rPr>
+        <w:tab/>
+        <w:t xml:space="preserve">I also created subfolders within the analysis </w:t>
+      </w:r>
+      <w:proofErr w:type="gramStart"/>
+      <w:r>
+        <w:rPr>
+          <w:rFonts w:ascii="Times New Roman" w:hAnsi="Times New Roman" w:cs="Times New Roman"/>
+          <w:sz w:val="24"/>
+          <w:szCs w:val="24"/>
+        </w:rPr>
+        <w:t>folder</w:t>
+      </w:r>
+      <w:proofErr w:type="gramEnd"/>
+      <w:r>
+        <w:rPr>
+          <w:rFonts w:ascii="Times New Roman" w:hAnsi="Times New Roman" w:cs="Times New Roman"/>
+          <w:sz w:val="24"/>
+          <w:szCs w:val="24"/>
+        </w:rPr>
+        <w:t xml:space="preserve"> so I don’t have one giant script for all of this portion of the assignment. </w:t>
+      </w:r>
+    </w:p>
+    <w:p>
+      <w:pPr>
+        <w:spacing w:after="0"/>
+        <w:rPr>
+          <w:rFonts w:ascii="Times New Roman" w:hAnsi="Times New Roman" w:cs="Times New Roman"/>
+          <w:sz w:val="24"/>
+          <w:szCs w:val="24"/>
+        </w:rPr>
+      </w:pPr>
+    </w:p>
+    <w:p>
+      <w:pPr>
+        <w:spacing w:after="0"/>
+        <w:rPr>
+          <w:rFonts w:ascii="Times New Roman" w:hAnsi="Times New Roman" w:cs="Times New Roman"/>
+          <w:sz w:val="24"/>
+          <w:szCs w:val="24"/>
+        </w:rPr>
+      </w:pPr>
+    </w:p>
+    <w:p>
+      <w:pPr>
+        <w:spacing w:after="0"/>
+        <w:rPr>
+          <w:rFonts w:ascii="Times New Roman" w:hAnsi="Times New Roman" w:cs="Times New Roman"/>
+          <w:sz w:val="24"/>
+          <w:szCs w:val="24"/>
+        </w:rPr>
+      </w:pPr>
+    </w:p>
+    <w:p>
+      <w:pPr>
+        <w:spacing w:after="0"/>
+        <w:rPr>
+          <w:rFonts w:ascii="Times New Roman" w:hAnsi="Times New Roman" w:cs="Times New Roman"/>
+          <w:sz w:val="24"/>
+          <w:szCs w:val="24"/>
+        </w:rPr>
+      </w:pPr>
+      <w:r>
+        <w:rPr>
+          <w:rFonts w:ascii="Times New Roman" w:hAnsi="Times New Roman" w:cs="Times New Roman"/>
+          <w:noProof/>
+          <w:sz w:val="24"/>
+          <w:szCs w:val="24"/>
+        </w:rPr>
+        <w:drawing>
+          <wp:anchor distT="0" distB="0" distL="114300" distR="114300" simplePos="0" relativeHeight="251659264" behindDoc="0" locked="0" layoutInCell="1" allowOverlap="1" wp14:anchorId="0419D414">
+            <wp:simplePos x="0" y="0"/>
+            <wp:positionH relativeFrom="column">
+              <wp:posOffset>0</wp:posOffset>
+            </wp:positionH>
+            <wp:positionV relativeFrom="paragraph">
+              <wp:posOffset>0</wp:posOffset>
+            </wp:positionV>
+            <wp:extent cx="5943600" cy="1369060"/>
+            <wp:effectExtent l="0" t="0" r="0" b="2540"/>
+            <wp:wrapSquare wrapText="bothSides"/>
+            <wp:docPr id="2" name="Picture 2"/>
+            <wp:cNvGraphicFramePr>
+              <a:graphicFrameLocks xmlns:a="http://schemas.openxmlformats.org/drawingml/2006/main" noChangeAspect="1"/>
+            </wp:cNvGraphicFramePr>
+            <a:graphic xmlns:a="http://schemas.openxmlformats.org/drawingml/2006/main">
+              <a:graphicData uri="http://schemas.openxmlformats.org/drawingml/2006/picture">
+                <pic:pic xmlns:pic="http://schemas.openxmlformats.org/drawingml/2006/picture">
+                  <pic:nvPicPr>
+                    <pic:cNvPr id="1" name=""/>
+                    <pic:cNvPicPr/>
+                  </pic:nvPicPr>
+                  <pic:blipFill>
+                    <a:blip r:embed="rId5">
+                      <a:extLst>
+                        <a:ext uri="{28A0092B-C50C-407E-A947-70E740481C1C}">
+                          <a14:useLocalDpi xmlns:a14="http://schemas.microsoft.com/office/drawing/2010/main" val="0"/>
+                        </a:ext>
+                      </a:extLst>
+                    </a:blip>
+                    <a:stretch>
+                      <a:fillRect/>
+                    </a:stretch>
+                  </pic:blipFill>
+                  <pic:spPr>
+                    <a:xfrm>
+                      <a:off x="0" y="0"/>
+                      <a:ext cx="5943600" cy="1369060"/>
+                    </a:xfrm>
+                    <a:prstGeom prst="rect">
+                      <a:avLst/>
+                    </a:prstGeom>
+                  </pic:spPr>
+                </pic:pic>
+              </a:graphicData>
+            </a:graphic>
+          </wp:anchor>
+        </w:drawing>
+      </w:r>
+      <w:r>
+        <w:rPr>
+          <w:rFonts w:ascii="Times New Roman" w:hAnsi="Times New Roman" w:cs="Times New Roman"/>
+          <w:sz w:val="24"/>
+          <w:szCs w:val="24"/>
+        </w:rPr>
+        <w:tab/>
+        <w:t>This is the current structure</w:t>
+      </w:r>
+      <w:r>
+        <w:rPr>
+          <w:rFonts w:ascii="Times New Roman" w:hAnsi="Times New Roman" w:cs="Times New Roman"/>
+          <w:sz w:val="24"/>
+          <w:szCs w:val="24"/>
+        </w:rPr>
+        <w:t xml:space="preserve"> of my analysis folder</w:t>
+      </w:r>
+      <w:r>
+        <w:rPr>
+          <w:rFonts w:ascii="Times New Roman" w:hAnsi="Times New Roman" w:cs="Times New Roman"/>
+          <w:sz w:val="24"/>
+          <w:szCs w:val="24"/>
+        </w:rPr>
+        <w:t xml:space="preserve"> and I plan on tweaking it as I work. </w:t>
+      </w:r>
+    </w:p>
+    <w:p>
+      <w:pPr>
+        <w:spacing w:after="0"/>
+        <w:rPr>
+          <w:rFonts w:ascii="Times New Roman" w:hAnsi="Times New Roman" w:cs="Times New Roman"/>
+          <w:sz w:val="24"/>
+          <w:szCs w:val="24"/>
+        </w:rPr>
+      </w:pPr>
+    </w:p>
+    <w:p>
+      <w:pPr>
+        <w:spacing w:after="0"/>
+        <w:rPr>
+          <w:rFonts w:ascii="Times New Roman" w:hAnsi="Times New Roman" w:cs="Times New Roman"/>
+          <w:sz w:val="24"/>
+          <w:szCs w:val="24"/>
+        </w:rPr>
+      </w:pPr>
+    </w:p>
+    <w:p>
+      <w:pPr>
+        <w:spacing w:after="0"/>
+        <w:rPr>
+          <w:rFonts w:ascii="Times New Roman" w:hAnsi="Times New Roman" w:cs="Times New Roman"/>
+          <w:sz w:val="24"/>
+          <w:szCs w:val="24"/>
+          <w:u w:val="single"/>
+        </w:rPr>
+      </w:pPr>
+      <w:r>
+        <w:rPr>
+          <w:rFonts w:ascii="Times New Roman" w:hAnsi="Times New Roman" w:cs="Times New Roman"/>
+          <w:sz w:val="24"/>
+          <w:szCs w:val="24"/>
+        </w:rPr>
+        <w:tab/>
+      </w:r>
+      <w:r>
+        <w:rPr>
+          <w:rFonts w:ascii="Times New Roman" w:hAnsi="Times New Roman" w:cs="Times New Roman"/>
+          <w:sz w:val="24"/>
+          <w:szCs w:val="24"/>
+          <w:u w:val="single"/>
+        </w:rPr>
+        <w:t>B – Automate what?</w:t>
+      </w:r>
+    </w:p>
+    <w:p>
+      <w:pPr>
+        <w:spacing w:after="0"/>
+        <w:rPr>
+          <w:rFonts w:ascii="Times New Roman" w:hAnsi="Times New Roman" w:cs="Times New Roman"/>
+          <w:sz w:val="24"/>
+          <w:szCs w:val="24"/>
+        </w:rPr>
+      </w:pPr>
+      <w:r>
+        <w:rPr>
+          <w:rFonts w:ascii="Times New Roman" w:hAnsi="Times New Roman" w:cs="Times New Roman"/>
+          <w:sz w:val="24"/>
+          <w:szCs w:val="24"/>
+        </w:rPr>
+        <w:tab/>
+        <w:t xml:space="preserve">I plan on using a .bat file which will keep track of the correct order to scripts to run in. It will also run all scripts at once. (I think that is the cases. I have never used a .bat file for this so I want to use this assignment as a change to learn about using .bat files for automation). </w:t>
+      </w:r>
       <w:bookmarkStart w:id="0" w:name="_GoBack"/>
       <w:bookmarkEnd w:id="0"/>
+    </w:p>
+    <w:p>
+      <w:pPr>
+        <w:spacing w:after="0"/>
+        <w:rPr>
+          <w:rFonts w:ascii="Times New Roman" w:hAnsi="Times New Roman" w:cs="Times New Roman"/>
+          <w:sz w:val="24"/>
+          <w:szCs w:val="24"/>
+        </w:rPr>
+      </w:pPr>
+      <w:r>
+        <w:rPr>
+          <w:rFonts w:ascii="Times New Roman" w:hAnsi="Times New Roman" w:cs="Times New Roman"/>
+          <w:sz w:val="24"/>
+          <w:szCs w:val="24"/>
+        </w:rPr>
+        <w:tab/>
+      </w:r>
+    </w:p>
+    <w:p>
+      <w:pPr>
+        <w:spacing w:after="0"/>
+        <w:rPr>
+          <w:rFonts w:ascii="Times New Roman" w:hAnsi="Times New Roman" w:cs="Times New Roman"/>
+          <w:sz w:val="24"/>
+          <w:szCs w:val="24"/>
+          <w:u w:val="single"/>
+        </w:rPr>
+      </w:pPr>
+      <w:r>
+        <w:rPr>
+          <w:rFonts w:ascii="Times New Roman" w:hAnsi="Times New Roman" w:cs="Times New Roman"/>
+          <w:sz w:val="24"/>
+          <w:szCs w:val="24"/>
+        </w:rPr>
+        <w:tab/>
+      </w:r>
+      <w:r>
+        <w:rPr>
+          <w:rFonts w:ascii="Times New Roman" w:hAnsi="Times New Roman" w:cs="Times New Roman"/>
+          <w:sz w:val="24"/>
+          <w:szCs w:val="24"/>
+          <w:u w:val="single"/>
+        </w:rPr>
+        <w:t>C – Plan for version control?</w:t>
+      </w:r>
+    </w:p>
+    <w:p>
+      <w:pPr>
+        <w:spacing w:after="0"/>
+      </w:pPr>
+      <w:r>
+        <w:rPr>
+          <w:rFonts w:ascii="Times New Roman" w:hAnsi="Times New Roman" w:cs="Times New Roman"/>
+          <w:sz w:val="24"/>
+          <w:szCs w:val="24"/>
+        </w:rPr>
+        <w:tab/>
+        <w:t xml:space="preserve">Using a </w:t>
+      </w:r>
+      <w:proofErr w:type="spellStart"/>
+      <w:r>
+        <w:rPr>
+          <w:rFonts w:ascii="Times New Roman" w:hAnsi="Times New Roman" w:cs="Times New Roman"/>
+          <w:sz w:val="24"/>
+          <w:szCs w:val="24"/>
+        </w:rPr>
+        <w:t>github</w:t>
+      </w:r>
+      <w:proofErr w:type="spellEnd"/>
+      <w:r>
+        <w:rPr>
+          <w:rFonts w:ascii="Times New Roman" w:hAnsi="Times New Roman" w:cs="Times New Roman"/>
+          <w:sz w:val="24"/>
+          <w:szCs w:val="24"/>
+        </w:rPr>
+        <w:t xml:space="preserve"> repository (</w:t>
+      </w:r>
+      <w:hyperlink r:id="rId6" w:history="1">
+        <w:r>
+          <w:rPr>
+            <w:rStyle w:val="Hyperlink"/>
+          </w:rPr>
+          <w:t>https://github.com/marissareuther/ECON-582---Krueger-Replication</w:t>
+        </w:r>
+      </w:hyperlink>
+      <w:r>
+        <w:t>).</w:t>
+      </w:r>
+    </w:p>
+    <w:p>
+      <w:pPr>
+        <w:spacing w:after="0"/>
+        <w:rPr>
+          <w:rFonts w:ascii="Times New Roman" w:hAnsi="Times New Roman" w:cs="Times New Roman"/>
+          <w:b/>
+          <w:sz w:val="24"/>
+          <w:szCs w:val="24"/>
+        </w:rPr>
+      </w:pPr>
+      <w:r>
+        <w:tab/>
+      </w:r>
+      <w:r>
+        <w:rPr>
+          <w:rFonts w:ascii="Times New Roman" w:hAnsi="Times New Roman" w:cs="Times New Roman"/>
+          <w:sz w:val="24"/>
+          <w:szCs w:val="24"/>
+        </w:rPr>
+        <w:t>This will keep a log of all updated files</w:t>
+      </w:r>
+      <w:r>
+        <w:rPr>
+          <w:rFonts w:ascii="Times New Roman" w:hAnsi="Times New Roman" w:cs="Times New Roman"/>
+          <w:sz w:val="24"/>
+          <w:szCs w:val="24"/>
+        </w:rPr>
+        <w:t xml:space="preserve"> with descriptions</w:t>
+      </w:r>
+      <w:r>
+        <w:rPr>
+          <w:rFonts w:ascii="Times New Roman" w:hAnsi="Times New Roman" w:cs="Times New Roman"/>
+          <w:sz w:val="24"/>
+          <w:szCs w:val="24"/>
+        </w:rPr>
+        <w:t xml:space="preserve">. Also tracks when new files are created. </w:t>
+      </w:r>
+      <w:r>
+        <w:rPr>
+          <w:rFonts w:ascii="Times New Roman" w:hAnsi="Times New Roman" w:cs="Times New Roman"/>
+          <w:sz w:val="24"/>
+          <w:szCs w:val="24"/>
+        </w:rPr>
+        <w:t xml:space="preserve"> </w:t>
+      </w:r>
+    </w:p>
+    <w:p>
+      <w:pPr>
+        <w:spacing w:after="0"/>
+        <w:rPr>
+          <w:rFonts w:ascii="Times New Roman" w:hAnsi="Times New Roman" w:cs="Times New Roman"/>
+          <w:sz w:val="24"/>
+          <w:szCs w:val="24"/>
+        </w:rPr>
+      </w:pPr>
+    </w:p>
+    <w:p>
+      <w:pPr>
+        <w:spacing w:after="0"/>
+        <w:rPr>
+          <w:rFonts w:ascii="Times New Roman" w:hAnsi="Times New Roman" w:cs="Times New Roman"/>
+          <w:sz w:val="24"/>
+          <w:szCs w:val="24"/>
+          <w:u w:val="single"/>
+        </w:rPr>
+      </w:pPr>
+      <w:r>
+        <w:rPr>
+          <w:rFonts w:ascii="Times New Roman" w:hAnsi="Times New Roman" w:cs="Times New Roman"/>
+          <w:sz w:val="24"/>
+          <w:szCs w:val="24"/>
+        </w:rPr>
+        <w:tab/>
+      </w:r>
+      <w:r>
+        <w:rPr>
+          <w:rFonts w:ascii="Times New Roman" w:hAnsi="Times New Roman" w:cs="Times New Roman"/>
+          <w:sz w:val="24"/>
+          <w:szCs w:val="24"/>
+          <w:u w:val="single"/>
+        </w:rPr>
+        <w:t>D – Backup work?</w:t>
+      </w:r>
+    </w:p>
+    <w:p>
+      <w:pPr>
+        <w:spacing w:after="0"/>
+        <w:rPr>
+          <w:rFonts w:ascii="Times New Roman" w:hAnsi="Times New Roman" w:cs="Times New Roman"/>
+          <w:sz w:val="24"/>
+          <w:szCs w:val="24"/>
+        </w:rPr>
+      </w:pPr>
+      <w:r>
+        <w:rPr>
+          <w:rFonts w:ascii="Times New Roman" w:hAnsi="Times New Roman" w:cs="Times New Roman"/>
+          <w:sz w:val="24"/>
+          <w:szCs w:val="24"/>
+        </w:rPr>
+        <w:tab/>
+      </w:r>
+      <w:r>
+        <w:rPr>
+          <w:rFonts w:ascii="Times New Roman" w:hAnsi="Times New Roman" w:cs="Times New Roman"/>
+          <w:sz w:val="24"/>
+          <w:szCs w:val="24"/>
+        </w:rPr>
+        <w:t xml:space="preserve">I will push all local changes to </w:t>
+      </w:r>
+      <w:proofErr w:type="spellStart"/>
+      <w:r>
+        <w:rPr>
+          <w:rFonts w:ascii="Times New Roman" w:hAnsi="Times New Roman" w:cs="Times New Roman"/>
+          <w:sz w:val="24"/>
+          <w:szCs w:val="24"/>
+        </w:rPr>
+        <w:t>Github</w:t>
+      </w:r>
+      <w:proofErr w:type="spellEnd"/>
+      <w:r>
+        <w:rPr>
+          <w:rFonts w:ascii="Times New Roman" w:hAnsi="Times New Roman" w:cs="Times New Roman"/>
+          <w:sz w:val="24"/>
+          <w:szCs w:val="24"/>
+        </w:rPr>
+        <w:t xml:space="preserve"> so they are backed up remotely, an</w:t>
+      </w:r>
+      <w:r>
+        <w:rPr>
+          <w:rFonts w:ascii="Times New Roman" w:hAnsi="Times New Roman" w:cs="Times New Roman"/>
+          <w:sz w:val="24"/>
+          <w:szCs w:val="24"/>
+        </w:rPr>
+        <w:t xml:space="preserve">d </w:t>
+      </w:r>
+      <w:r>
+        <w:rPr>
+          <w:rFonts w:ascii="Times New Roman" w:hAnsi="Times New Roman" w:cs="Times New Roman"/>
+          <w:sz w:val="24"/>
+          <w:szCs w:val="24"/>
+        </w:rPr>
+        <w:t xml:space="preserve">I </w:t>
+      </w:r>
+      <w:r>
+        <w:rPr>
+          <w:rFonts w:ascii="Times New Roman" w:hAnsi="Times New Roman" w:cs="Times New Roman"/>
+          <w:sz w:val="24"/>
+          <w:szCs w:val="24"/>
+        </w:rPr>
+        <w:t>also have everything backed up on Dropbox</w:t>
+      </w:r>
+      <w:r>
+        <w:rPr>
+          <w:rFonts w:ascii="Times New Roman" w:hAnsi="Times New Roman" w:cs="Times New Roman"/>
+          <w:sz w:val="24"/>
+          <w:szCs w:val="24"/>
+        </w:rPr>
+        <w:t xml:space="preserve"> in case I forget to push changes or my computer crashes before I can push changes. </w:t>
+      </w:r>
+      <w:r>
+        <w:rPr>
+          <w:rFonts w:ascii="Times New Roman" w:hAnsi="Times New Roman" w:cs="Times New Roman"/>
+          <w:sz w:val="24"/>
+          <w:szCs w:val="24"/>
+        </w:rPr>
+        <w:t xml:space="preserve"> </w:t>
+      </w:r>
     </w:p>
     <w:sectPr>
       <w:pgSz w:w="12240" w:h="15840"/>
@@ -1255,6 +2075,48 @@
       <w:contextualSpacing/>
     </w:pPr>
   </w:style>
+  <w:style w:type="character" w:styleId="Hyperlink">
+    <w:name w:val="Hyperlink"/>
+    <w:basedOn w:val="DefaultParagraphFont"/>
+    <w:uiPriority w:val="99"/>
+    <w:semiHidden/>
+    <w:unhideWhenUsed/>
+    <w:rsid w:val="004B5B1F"/>
+    <w:rPr>
+      <w:color w:val="0000FF"/>
+      <w:u w:val="single"/>
+    </w:rPr>
+  </w:style>
+  <w:style w:type="paragraph" w:styleId="BalloonText">
+    <w:name w:val="Balloon Text"/>
+    <w:basedOn w:val="Normal"/>
+    <w:link w:val="BalloonTextChar"/>
+    <w:uiPriority w:val="99"/>
+    <w:semiHidden/>
+    <w:unhideWhenUsed/>
+    <w:rsid w:val="004B5B1F"/>
+    <w:pPr>
+      <w:spacing w:after="0" w:line="240" w:lineRule="auto"/>
+    </w:pPr>
+    <w:rPr>
+      <w:rFonts w:ascii="Segoe UI" w:hAnsi="Segoe UI" w:cs="Segoe UI"/>
+      <w:sz w:val="18"/>
+      <w:szCs w:val="18"/>
+    </w:rPr>
+  </w:style>
+  <w:style w:type="character" w:customStyle="1" w:styleId="BalloonTextChar">
+    <w:name w:val="Balloon Text Char"/>
+    <w:basedOn w:val="DefaultParagraphFont"/>
+    <w:link w:val="BalloonText"/>
+    <w:uiPriority w:val="99"/>
+    <w:semiHidden/>
+    <w:rsid w:val="004B5B1F"/>
+    <w:rPr>
+      <w:rFonts w:ascii="Segoe UI" w:hAnsi="Segoe UI" w:cs="Segoe UI"/>
+      <w:sz w:val="18"/>
+      <w:szCs w:val="18"/>
+    </w:rPr>
+  </w:style>
 </w:styles>
 </file>
 

</xml_diff>